<commit_message>
cetak bank desa & kas pembantu
</commit_message>
<xml_diff>
--- a/assets/buku_adm_keuangan/buku_bank_desa.docx
+++ b/assets/buku_adm_keuangan/buku_bank_desa.docx
@@ -1,6 +1,6 @@
 
 <file path=word/document.xml><?xml version="1.0" encoding="utf-8"?>
-<w:document xmlns:wpc="http://schemas.microsoft.com/office/word/2010/wordprocessingCanvas" xmlns:mc="http://schemas.openxmlformats.org/markup-compatibility/2006" xmlns:o="urn:schemas-microsoft-com:office:office" xmlns:r="http://schemas.openxmlformats.org/officeDocument/2006/relationships" xmlns:m="http://schemas.openxmlformats.org/officeDocument/2006/math" xmlns:v="urn:schemas-microsoft-com:vml" xmlns:wp14="http://schemas.microsoft.com/office/word/2010/wordprocessingDrawing" xmlns:wp="http://schemas.openxmlformats.org/drawingml/2006/wordprocessingDrawing" xmlns:w10="urn:schemas-microsoft-com:office:word" xmlns:w="http://schemas.openxmlformats.org/wordprocessingml/2006/main" xmlns:w14="http://schemas.microsoft.com/office/word/2010/wordml" xmlns:wpg="http://schemas.microsoft.com/office/word/2010/wordprocessingGroup" xmlns:wpi="http://schemas.microsoft.com/office/word/2010/wordprocessingInk" xmlns:wne="http://schemas.microsoft.com/office/word/2006/wordml" xmlns:wps="http://schemas.microsoft.com/office/word/2010/wordprocessingShape" mc:Ignorable="w14 wp14">
+<w:document xmlns:ve="http://schemas.openxmlformats.org/markup-compatibility/2006" xmlns:o="urn:schemas-microsoft-com:office:office" xmlns:r="http://schemas.openxmlformats.org/officeDocument/2006/relationships" xmlns:m="http://schemas.openxmlformats.org/officeDocument/2006/math" xmlns:v="urn:schemas-microsoft-com:vml" xmlns:wp="http://schemas.openxmlformats.org/drawingml/2006/wordprocessingDrawing" xmlns:w10="urn:schemas-microsoft-com:office:word" xmlns:w="http://schemas.openxmlformats.org/wordprocessingml/2006/main" xmlns:wne="http://schemas.microsoft.com/office/word/2006/wordml">
   <w:body>
     <w:p>
       <w:pPr>
@@ -15,21 +15,12 @@
       </w:pPr>
       <w:r>
         <w:rPr>
-          <w:b/>
-          <w:bCs/>
-          <w:sz w:val="32"/>
-          <w:szCs w:val="32"/>
-        </w:rPr>
-        <w:t xml:space="preserve">     </w:t>
-      </w:r>
-      <w:r>
-        <w:rPr>
           <w:noProof/>
           <w:sz w:val="42"/>
           <w:szCs w:val="42"/>
         </w:rPr>
         <w:drawing>
-          <wp:anchor distT="0" distB="0" distL="114300" distR="114300" simplePos="0" relativeHeight="251743232" behindDoc="1" locked="0" layoutInCell="1" allowOverlap="1" wp14:anchorId="49F6D3D7" wp14:editId="1D29B6C6">
+          <wp:anchor distT="0" distB="0" distL="114300" distR="114300" simplePos="0" relativeHeight="251743232" behindDoc="1" locked="0" layoutInCell="1" allowOverlap="1">
             <wp:simplePos x="0" y="0"/>
             <wp:positionH relativeFrom="column">
               <wp:posOffset>133985</wp:posOffset>
@@ -54,7 +45,7 @@
                     </pic:cNvPicPr>
                   </pic:nvPicPr>
                   <pic:blipFill>
-                    <a:blip r:embed="rId7"/>
+                    <a:blip r:embed="rId6"/>
                     <a:srcRect/>
                     <a:stretch>
                       <a:fillRect/>
@@ -83,7 +74,7 @@
           <w:sz w:val="42"/>
           <w:szCs w:val="42"/>
         </w:rPr>
-        <w:t xml:space="preserve">PEMERINTAH </w:t>
+        <w:t>PEMERINTAH KABUPATEN PRIN</w:t>
       </w:r>
       <w:r>
         <w:rPr>
@@ -92,52 +83,7 @@
           <w:sz w:val="42"/>
           <w:szCs w:val="42"/>
         </w:rPr>
-        <w:t xml:space="preserve"> </w:t>
-      </w:r>
-      <w:r>
-        <w:rPr>
-          <w:b/>
-          <w:bCs/>
-          <w:sz w:val="42"/>
-          <w:szCs w:val="42"/>
-        </w:rPr>
-        <w:t xml:space="preserve">KABUPATEN </w:t>
-      </w:r>
-      <w:r>
-        <w:rPr>
-          <w:b/>
-          <w:bCs/>
-          <w:sz w:val="42"/>
-          <w:szCs w:val="42"/>
-        </w:rPr>
-        <w:t xml:space="preserve"> </w:t>
-      </w:r>
-      <w:r>
-        <w:rPr>
-          <w:b/>
-          <w:bCs/>
-          <w:sz w:val="42"/>
-          <w:szCs w:val="42"/>
-        </w:rPr>
-        <w:t>PRIN</w:t>
-      </w:r>
-      <w:r>
-        <w:rPr>
-          <w:b/>
-          <w:bCs/>
-          <w:sz w:val="42"/>
-          <w:szCs w:val="42"/>
-        </w:rPr>
         <w:t>GSEWU</w:t>
-      </w:r>
-      <w:r>
-        <w:rPr>
-          <w:b/>
-          <w:bCs/>
-          <w:sz w:val="42"/>
-          <w:szCs w:val="42"/>
-        </w:rPr>
-        <w:t xml:space="preserve"> </w:t>
       </w:r>
     </w:p>
     <w:p>
@@ -158,8 +104,17 @@
           <w:sz w:val="42"/>
           <w:szCs w:val="42"/>
         </w:rPr>
-        <w:t xml:space="preserve">KECAMATAN </w:t>
-      </w:r>
+        <w:t>KECAMATAN GADINGREJO</w:t>
+      </w:r>
+    </w:p>
+    <w:p>
+      <w:pPr>
+        <w:jc w:val="center"/>
+        <w:rPr>
+          <w:rFonts w:ascii="Benguiat Bk BT" w:hAnsi="Benguiat Bk BT"/>
+          <w:sz w:val="34"/>
+        </w:rPr>
+      </w:pPr>
       <w:r>
         <w:rPr>
           <w:b/>
@@ -167,75 +122,7 @@
           <w:sz w:val="42"/>
           <w:szCs w:val="42"/>
         </w:rPr>
-        <w:t xml:space="preserve"> </w:t>
-      </w:r>
-      <w:r>
-        <w:rPr>
-          <w:b/>
-          <w:bCs/>
-          <w:sz w:val="42"/>
-          <w:szCs w:val="42"/>
-        </w:rPr>
-        <w:t>GADINGREJO</w:t>
-      </w:r>
-    </w:p>
-    <w:p>
-      <w:pPr>
-        <w:jc w:val="center"/>
-        <w:rPr>
-          <w:rFonts w:ascii="Benguiat Bk BT" w:hAnsi="Benguiat Bk BT"/>
-          <w:sz w:val="34"/>
-        </w:rPr>
-      </w:pPr>
-      <w:r>
-        <w:rPr>
-          <w:b/>
-          <w:bCs/>
-          <w:sz w:val="42"/>
-          <w:szCs w:val="42"/>
-        </w:rPr>
-        <w:t xml:space="preserve">            </w:t>
-      </w:r>
-      <w:r>
-        <w:rPr>
-          <w:b/>
-          <w:bCs/>
-          <w:sz w:val="42"/>
-          <w:szCs w:val="42"/>
-        </w:rPr>
-        <w:t xml:space="preserve">PEKON </w:t>
-      </w:r>
-      <w:r>
-        <w:rPr>
-          <w:b/>
-          <w:bCs/>
-          <w:sz w:val="42"/>
-          <w:szCs w:val="42"/>
-        </w:rPr>
-        <w:t xml:space="preserve"> </w:t>
-      </w:r>
-      <w:r>
-        <w:rPr>
-          <w:b/>
-          <w:bCs/>
-          <w:sz w:val="42"/>
-          <w:szCs w:val="42"/>
-        </w:rPr>
-        <w:t>WONODADI</w:t>
-      </w:r>
-      <w:r>
-        <w:rPr>
-          <w:rFonts w:ascii="Benguiat Bk BT" w:hAnsi="Benguiat Bk BT"/>
-          <w:sz w:val="34"/>
-        </w:rPr>
-        <w:t xml:space="preserve"> </w:t>
-      </w:r>
-      <w:r>
-        <w:rPr>
-          <w:rFonts w:ascii="Benguiat Bk BT" w:hAnsi="Benguiat Bk BT"/>
-          <w:sz w:val="34"/>
-        </w:rPr>
-        <w:t xml:space="preserve">  </w:t>
+        <w:t>PEKON WONODADI</w:t>
       </w:r>
     </w:p>
     <w:p>
@@ -357,29 +244,15 @@
         </w:tabs>
         <w:spacing w:line="360" w:lineRule="auto"/>
         <w:rPr>
+          <w:bCs/>
+        </w:rPr>
+      </w:pPr>
+      <w:r>
+        <w:rPr>
           <w:rFonts w:ascii="Bookman Old Style" w:hAnsi="Bookman Old Style" w:cs="Arial"/>
           <w:bCs/>
         </w:rPr>
-      </w:pPr>
-      <w:r>
-        <w:rPr>
-          <w:rFonts w:ascii="Bookman Old Style" w:hAnsi="Bookman Old Style" w:cs="Arial"/>
-          <w:bCs/>
-        </w:rPr>
         <w:t xml:space="preserve">Bulan : </w:t>
-      </w:r>
-      <w:r>
-        <w:rPr>
-          <w:bCs/>
-        </w:rPr>
-        <w:t>$</w:t>
-      </w:r>
-      <w:r>
-        <w:rPr>
-          <w:rFonts w:ascii="Bookman Old Style" w:hAnsi="Bookman Old Style" w:cs="Arial"/>
-          <w:bCs/>
-        </w:rPr>
-        <w:t>{bulan)</w:t>
       </w:r>
     </w:p>
     <w:p>
@@ -404,19 +277,6 @@
         </w:rPr>
         <w:t xml:space="preserve">Bank Cabang : </w:t>
       </w:r>
-      <w:r>
-        <w:rPr>
-          <w:bCs/>
-        </w:rPr>
-        <w:t>$</w:t>
-      </w:r>
-      <w:r>
-        <w:rPr>
-          <w:rFonts w:ascii="Bookman Old Style" w:hAnsi="Bookman Old Style" w:cs="Arial"/>
-          <w:bCs/>
-        </w:rPr>
-        <w:t>(bank_cabang)</w:t>
-      </w:r>
     </w:p>
     <w:p>
       <w:pPr>
@@ -439,19 +299,6 @@
           <w:bCs/>
         </w:rPr>
         <w:t xml:space="preserve">REK. No : </w:t>
-      </w:r>
-      <w:r>
-        <w:rPr>
-          <w:bCs/>
-        </w:rPr>
-        <w:t>$</w:t>
-      </w:r>
-      <w:r>
-        <w:rPr>
-          <w:rFonts w:ascii="Bookman Old Style" w:hAnsi="Bookman Old Style" w:cs="Arial"/>
-          <w:bCs/>
-        </w:rPr>
-        <w:t>(rekening)</w:t>
       </w:r>
     </w:p>
     <w:p>
@@ -483,7 +330,7 @@
           <w:insideV w:val="single" w:sz="4" w:space="0" w:color="auto"/>
         </w:tblBorders>
         <w:tblLayout w:type="fixed"/>
-        <w:tblLook w:val="0000" w:firstRow="0" w:lastRow="0" w:firstColumn="0" w:lastColumn="0" w:noHBand="0" w:noVBand="0"/>
+        <w:tblLook w:val="0000"/>
       </w:tblPr>
       <w:tblGrid>
         <w:gridCol w:w="1383"/>
@@ -1764,102 +1611,56 @@
         </w:tc>
         <w:tc>
           <w:tcPr>
-            <w:tcW w:w="509" w:type="pct"/>
-          </w:tcPr>
-          <w:p>
-            <w:pPr>
-              <w:tabs>
-                <w:tab w:val="left" w:pos="900"/>
-                <w:tab w:val="left" w:pos="1440"/>
-                <w:tab w:val="left" w:pos="5580"/>
-                <w:tab w:val="left" w:pos="6408"/>
-                <w:tab w:val="left" w:pos="7560"/>
-              </w:tabs>
-              <w:jc w:val="both"/>
-              <w:rPr>
-                <w:bCs/>
-              </w:rPr>
-            </w:pPr>
-          </w:p>
-        </w:tc>
-        <w:tc>
-          <w:tcPr>
-            <w:tcW w:w="508" w:type="pct"/>
-          </w:tcPr>
-          <w:p>
-            <w:pPr>
-              <w:tabs>
-                <w:tab w:val="left" w:pos="900"/>
-                <w:tab w:val="left" w:pos="1440"/>
-                <w:tab w:val="left" w:pos="5580"/>
-                <w:tab w:val="left" w:pos="6408"/>
-                <w:tab w:val="left" w:pos="7560"/>
-              </w:tabs>
-              <w:jc w:val="both"/>
-              <w:rPr>
-                <w:bCs/>
-              </w:rPr>
-            </w:pPr>
-          </w:p>
-        </w:tc>
-        <w:tc>
-          <w:tcPr>
-            <w:tcW w:w="471" w:type="pct"/>
-          </w:tcPr>
-          <w:p>
-            <w:pPr>
-              <w:tabs>
-                <w:tab w:val="left" w:pos="900"/>
-                <w:tab w:val="left" w:pos="1440"/>
-                <w:tab w:val="left" w:pos="5580"/>
-                <w:tab w:val="left" w:pos="6408"/>
-                <w:tab w:val="left" w:pos="7560"/>
-              </w:tabs>
-              <w:jc w:val="both"/>
-              <w:rPr>
-                <w:bCs/>
-              </w:rPr>
-            </w:pPr>
-          </w:p>
-        </w:tc>
-        <w:tc>
-          <w:tcPr>
-            <w:tcW w:w="429" w:type="pct"/>
-          </w:tcPr>
-          <w:p>
-            <w:pPr>
-              <w:tabs>
-                <w:tab w:val="left" w:pos="900"/>
-                <w:tab w:val="left" w:pos="1440"/>
-                <w:tab w:val="left" w:pos="5580"/>
-                <w:tab w:val="left" w:pos="6408"/>
-                <w:tab w:val="left" w:pos="7560"/>
-              </w:tabs>
-              <w:jc w:val="both"/>
-              <w:rPr>
-                <w:bCs/>
-              </w:rPr>
-            </w:pPr>
-          </w:p>
-        </w:tc>
-        <w:tc>
-          <w:tcPr>
-            <w:tcW w:w="587" w:type="pct"/>
-          </w:tcPr>
-          <w:p>
-            <w:pPr>
-              <w:tabs>
-                <w:tab w:val="left" w:pos="900"/>
-                <w:tab w:val="left" w:pos="1440"/>
-                <w:tab w:val="left" w:pos="5580"/>
-                <w:tab w:val="left" w:pos="6408"/>
-                <w:tab w:val="left" w:pos="7560"/>
-              </w:tabs>
-              <w:jc w:val="both"/>
-              <w:rPr>
-                <w:bCs/>
-              </w:rPr>
-            </w:pPr>
+            <w:tcW w:w="1" w:type="pct"/>
+            <w:gridSpan w:val="2"/>
+          </w:tcPr>
+          <w:p>
+            <w:pPr>
+              <w:tabs>
+                <w:tab w:val="left" w:pos="900"/>
+                <w:tab w:val="left" w:pos="1440"/>
+                <w:tab w:val="left" w:pos="5580"/>
+                <w:tab w:val="left" w:pos="6408"/>
+                <w:tab w:val="left" w:pos="7560"/>
+              </w:tabs>
+              <w:jc w:val="center"/>
+              <w:rPr>
+                <w:bCs/>
+              </w:rPr>
+            </w:pPr>
+            <w:r>
+              <w:rPr>
+                <w:bCs/>
+              </w:rPr>
+              <w:t>Rp. ${jumlah_pemasukan}</w:t>
+            </w:r>
+          </w:p>
+        </w:tc>
+        <w:tc>
+          <w:tcPr>
+            <w:tcW w:w="1" w:type="pct"/>
+            <w:gridSpan w:val="3"/>
+          </w:tcPr>
+          <w:p>
+            <w:pPr>
+              <w:tabs>
+                <w:tab w:val="left" w:pos="900"/>
+                <w:tab w:val="left" w:pos="1440"/>
+                <w:tab w:val="left" w:pos="5580"/>
+                <w:tab w:val="left" w:pos="6408"/>
+                <w:tab w:val="left" w:pos="7560"/>
+              </w:tabs>
+              <w:jc w:val="center"/>
+              <w:rPr>
+                <w:bCs/>
+              </w:rPr>
+            </w:pPr>
+            <w:r>
+              <w:rPr>
+                <w:bCs/>
+              </w:rPr>
+              <w:t>Rp. ${jumlah_pengeluaran}</w:t>
+            </w:r>
           </w:p>
         </w:tc>
         <w:tc>
@@ -1889,149 +1690,56 @@
         </w:trPr>
         <w:tc>
           <w:tcPr>
+            <w:tcW w:w="2066" w:type="pct"/>
+            <w:gridSpan w:val="4"/>
+          </w:tcPr>
+          <w:p>
+            <w:pPr>
+              <w:tabs>
+                <w:tab w:val="left" w:pos="900"/>
+                <w:tab w:val="left" w:pos="1440"/>
+                <w:tab w:val="left" w:pos="5580"/>
+                <w:tab w:val="left" w:pos="6408"/>
+                <w:tab w:val="left" w:pos="7560"/>
+              </w:tabs>
+              <w:jc w:val="both"/>
+              <w:rPr>
+                <w:bCs/>
+              </w:rPr>
+            </w:pPr>
+            <w:r>
+              <w:rPr>
+                <w:bCs/>
+              </w:rPr>
+              <w:t>Total Transaksi Komulatif</w:t>
+            </w:r>
+          </w:p>
+        </w:tc>
+        <w:tc>
+          <w:tcPr>
             <w:tcW w:w="1" w:type="pct"/>
-            <w:gridSpan w:val="4"/>
-          </w:tcPr>
-          <w:p>
-            <w:pPr>
-              <w:tabs>
-                <w:tab w:val="left" w:pos="900"/>
-                <w:tab w:val="left" w:pos="1440"/>
-                <w:tab w:val="left" w:pos="5580"/>
-                <w:tab w:val="left" w:pos="6408"/>
-                <w:tab w:val="left" w:pos="7560"/>
-              </w:tabs>
-              <w:jc w:val="both"/>
-              <w:rPr>
-                <w:bCs/>
-              </w:rPr>
-            </w:pPr>
-            <w:r>
-              <w:rPr>
-                <w:bCs/>
-              </w:rPr>
-              <w:t>Total Transaksi Komulatif</w:t>
-            </w:r>
-          </w:p>
-        </w:tc>
-        <w:tc>
-          <w:tcPr>
-            <w:tcW w:w="509" w:type="pct"/>
-          </w:tcPr>
-          <w:p>
-            <w:pPr>
-              <w:tabs>
-                <w:tab w:val="left" w:pos="900"/>
-                <w:tab w:val="left" w:pos="1440"/>
-                <w:tab w:val="left" w:pos="5580"/>
-                <w:tab w:val="left" w:pos="6408"/>
-                <w:tab w:val="left" w:pos="7560"/>
-              </w:tabs>
-              <w:jc w:val="both"/>
-              <w:rPr>
-                <w:bCs/>
-              </w:rPr>
-            </w:pPr>
-          </w:p>
-        </w:tc>
-        <w:tc>
-          <w:tcPr>
-            <w:tcW w:w="508" w:type="pct"/>
-          </w:tcPr>
-          <w:p>
-            <w:pPr>
-              <w:tabs>
-                <w:tab w:val="left" w:pos="900"/>
-                <w:tab w:val="left" w:pos="1440"/>
-                <w:tab w:val="left" w:pos="5580"/>
-                <w:tab w:val="left" w:pos="6408"/>
-                <w:tab w:val="left" w:pos="7560"/>
-              </w:tabs>
-              <w:jc w:val="both"/>
-              <w:rPr>
-                <w:bCs/>
-              </w:rPr>
-            </w:pPr>
-          </w:p>
-        </w:tc>
-        <w:tc>
-          <w:tcPr>
-            <w:tcW w:w="471" w:type="pct"/>
-          </w:tcPr>
-          <w:p>
-            <w:pPr>
-              <w:tabs>
-                <w:tab w:val="left" w:pos="900"/>
-                <w:tab w:val="left" w:pos="1440"/>
-                <w:tab w:val="left" w:pos="5580"/>
-                <w:tab w:val="left" w:pos="6408"/>
-                <w:tab w:val="left" w:pos="7560"/>
-              </w:tabs>
-              <w:jc w:val="both"/>
-              <w:rPr>
-                <w:bCs/>
-              </w:rPr>
-            </w:pPr>
-          </w:p>
-        </w:tc>
-        <w:tc>
-          <w:tcPr>
-            <w:tcW w:w="429" w:type="pct"/>
-          </w:tcPr>
-          <w:p>
-            <w:pPr>
-              <w:tabs>
-                <w:tab w:val="left" w:pos="900"/>
-                <w:tab w:val="left" w:pos="1440"/>
-                <w:tab w:val="left" w:pos="5580"/>
-                <w:tab w:val="left" w:pos="6408"/>
-                <w:tab w:val="left" w:pos="7560"/>
-              </w:tabs>
-              <w:jc w:val="both"/>
-              <w:rPr>
-                <w:bCs/>
-              </w:rPr>
-            </w:pPr>
-          </w:p>
-        </w:tc>
-        <w:tc>
-          <w:tcPr>
-            <w:tcW w:w="587" w:type="pct"/>
-          </w:tcPr>
-          <w:p>
-            <w:pPr>
-              <w:tabs>
-                <w:tab w:val="left" w:pos="900"/>
-                <w:tab w:val="left" w:pos="1440"/>
-                <w:tab w:val="left" w:pos="5580"/>
-                <w:tab w:val="left" w:pos="6408"/>
-                <w:tab w:val="left" w:pos="7560"/>
-              </w:tabs>
-              <w:jc w:val="both"/>
-              <w:rPr>
-                <w:bCs/>
-              </w:rPr>
-            </w:pPr>
-          </w:p>
-        </w:tc>
-        <w:tc>
-          <w:tcPr>
-            <w:tcW w:w="430" w:type="pct"/>
-          </w:tcPr>
-          <w:p>
-            <w:pPr>
-              <w:tabs>
-                <w:tab w:val="left" w:pos="900"/>
-                <w:tab w:val="left" w:pos="1440"/>
-                <w:tab w:val="left" w:pos="5580"/>
-                <w:tab w:val="left" w:pos="6408"/>
-                <w:tab w:val="left" w:pos="7560"/>
-              </w:tabs>
-              <w:jc w:val="both"/>
-              <w:rPr>
-                <w:bCs/>
-              </w:rPr>
-            </w:pPr>
+            <w:gridSpan w:val="6"/>
+          </w:tcPr>
+          <w:p>
+            <w:pPr>
+              <w:tabs>
+                <w:tab w:val="left" w:pos="900"/>
+                <w:tab w:val="left" w:pos="1440"/>
+                <w:tab w:val="left" w:pos="5580"/>
+                <w:tab w:val="left" w:pos="6408"/>
+                <w:tab w:val="left" w:pos="7560"/>
+              </w:tabs>
+              <w:jc w:val="center"/>
+              <w:rPr>
+                <w:bCs/>
+              </w:rPr>
+            </w:pPr>
+            <w:r>
+              <w:rPr>
+                <w:bCs/>
+              </w:rPr>
+              <w:t>Rp. ${jumlah_komulatif}</w:t>
+            </w:r>
           </w:p>
         </w:tc>
       </w:tr>
@@ -2224,12 +1932,6 @@
         <w:rPr>
           <w:rFonts w:ascii="Tahoma" w:hAnsi="Tahoma" w:cs="Tahoma"/>
         </w:rPr>
-        <w:t xml:space="preserve"> </w:t>
-      </w:r>
-      <w:r>
-        <w:rPr>
-          <w:rFonts w:ascii="Tahoma" w:hAnsi="Tahoma" w:cs="Tahoma"/>
-        </w:rPr>
         <w:tab/>
       </w:r>
       <w:r>
@@ -2329,32 +2031,6 @@
           <w:u w:val="single"/>
         </w:rPr>
         <w:t xml:space="preserve"> DESA WONODADI</w:t>
-      </w:r>
-    </w:p>
-    <w:p>
-      <w:pPr>
-        <w:tabs>
-          <w:tab w:val="left" w:pos="600"/>
-          <w:tab w:val="left" w:pos="2760"/>
-          <w:tab w:val="left" w:pos="3000"/>
-          <w:tab w:val="left" w:pos="4200"/>
-          <w:tab w:val="left" w:pos="4440"/>
-          <w:tab w:val="left" w:pos="5520"/>
-          <w:tab w:val="left" w:pos="7800"/>
-          <w:tab w:val="left" w:pos="8040"/>
-        </w:tabs>
-        <w:jc w:val="both"/>
-        <w:rPr>
-          <w:rFonts w:ascii="Tahoma" w:hAnsi="Tahoma" w:cs="Tahoma"/>
-          <w:b/>
-        </w:rPr>
-      </w:pPr>
-      <w:r>
-        <w:rPr>
-          <w:rFonts w:ascii="Tahoma" w:hAnsi="Tahoma" w:cs="Tahoma"/>
-          <w:b/>
-        </w:rPr>
-        <w:t xml:space="preserve">                                                                               </w:t>
       </w:r>
     </w:p>
     <w:p>
@@ -2392,9 +2068,6 @@
         <w:rPr>
           <w:rFonts w:ascii="Tahoma" w:hAnsi="Tahoma" w:cs="Tahoma"/>
           <w:b/>
-          <w:sz w:val="28"/>
-          <w:szCs w:val="28"/>
-          <w:u w:val="single"/>
         </w:rPr>
       </w:pPr>
     </w:p>
@@ -2414,6 +2087,28 @@
         <w:rPr>
           <w:rFonts w:ascii="Tahoma" w:hAnsi="Tahoma" w:cs="Tahoma"/>
           <w:b/>
+          <w:sz w:val="28"/>
+          <w:szCs w:val="28"/>
+          <w:u w:val="single"/>
+        </w:rPr>
+      </w:pPr>
+    </w:p>
+    <w:p>
+      <w:pPr>
+        <w:tabs>
+          <w:tab w:val="left" w:pos="600"/>
+          <w:tab w:val="left" w:pos="2760"/>
+          <w:tab w:val="left" w:pos="3000"/>
+          <w:tab w:val="left" w:pos="4200"/>
+          <w:tab w:val="left" w:pos="4440"/>
+          <w:tab w:val="left" w:pos="5520"/>
+          <w:tab w:val="left" w:pos="7800"/>
+          <w:tab w:val="left" w:pos="8040"/>
+        </w:tabs>
+        <w:jc w:val="both"/>
+        <w:rPr>
+          <w:rFonts w:ascii="Tahoma" w:hAnsi="Tahoma" w:cs="Tahoma"/>
+          <w:b/>
           <w:u w:val="single"/>
         </w:rPr>
       </w:pPr>
@@ -2555,7 +2250,7 @@
 </file>
 
 <file path=word/numbering.xml><?xml version="1.0" encoding="utf-8"?>
-<w:numbering xmlns:wpc="http://schemas.microsoft.com/office/word/2010/wordprocessingCanvas" xmlns:mc="http://schemas.openxmlformats.org/markup-compatibility/2006" xmlns:o="urn:schemas-microsoft-com:office:office" xmlns:r="http://schemas.openxmlformats.org/officeDocument/2006/relationships" xmlns:m="http://schemas.openxmlformats.org/officeDocument/2006/math" xmlns:v="urn:schemas-microsoft-com:vml" xmlns:wp14="http://schemas.microsoft.com/office/word/2010/wordprocessingDrawing" xmlns:wp="http://schemas.openxmlformats.org/drawingml/2006/wordprocessingDrawing" xmlns:w10="urn:schemas-microsoft-com:office:word" xmlns:w="http://schemas.openxmlformats.org/wordprocessingml/2006/main" xmlns:w14="http://schemas.microsoft.com/office/word/2010/wordml" xmlns:wpg="http://schemas.microsoft.com/office/word/2010/wordprocessingGroup" xmlns:wpi="http://schemas.microsoft.com/office/word/2010/wordprocessingInk" xmlns:wne="http://schemas.microsoft.com/office/word/2006/wordml" xmlns:wps="http://schemas.microsoft.com/office/word/2010/wordprocessingShape" mc:Ignorable="w14 wp14">
+<w:numbering xmlns:ve="http://schemas.openxmlformats.org/markup-compatibility/2006" xmlns:o="urn:schemas-microsoft-com:office:office" xmlns:r="http://schemas.openxmlformats.org/officeDocument/2006/relationships" xmlns:m="http://schemas.openxmlformats.org/officeDocument/2006/math" xmlns:v="urn:schemas-microsoft-com:vml" xmlns:wp="http://schemas.openxmlformats.org/drawingml/2006/wordprocessingDrawing" xmlns:w10="urn:schemas-microsoft-com:office:word" xmlns:w="http://schemas.openxmlformats.org/wordprocessingml/2006/main" xmlns:wne="http://schemas.microsoft.com/office/word/2006/wordml">
   <w:abstractNum w:abstractNumId="0">
     <w:nsid w:val="5A0B2E40"/>
     <w:multiLevelType w:val="hybridMultilevel"/>
@@ -2652,7 +2347,7 @@
 </file>
 
 <file path=word/styles.xml><?xml version="1.0" encoding="utf-8"?>
-<w:styles xmlns:mc="http://schemas.openxmlformats.org/markup-compatibility/2006" xmlns:r="http://schemas.openxmlformats.org/officeDocument/2006/relationships" xmlns:w="http://schemas.openxmlformats.org/wordprocessingml/2006/main" xmlns:w14="http://schemas.microsoft.com/office/word/2010/wordml" mc:Ignorable="w14">
+<w:styles xmlns:r="http://schemas.openxmlformats.org/officeDocument/2006/relationships" xmlns:w="http://schemas.openxmlformats.org/wordprocessingml/2006/main">
   <w:docDefaults>
     <w:rPrDefault>
       <w:rPr>
@@ -2820,6 +2515,7 @@
     <w:uiPriority w:val="99"/>
     <w:semiHidden/>
     <w:unhideWhenUsed/>
+    <w:qFormat/>
     <w:tblPr>
       <w:tblInd w:w="0" w:type="dxa"/>
       <w:tblCellMar>

</xml_diff>